<commit_message>
Finetuned TinyLlama using peft and transformers
</commit_message>
<xml_diff>
--- a/Daily logs.docx
+++ b/Daily logs.docx
@@ -104,6 +104,200 @@
       <w:proofErr w:type="spellEnd"/>
       <w:r>
         <w:t xml:space="preserve"> libraries for fine-tuning instead.</w:t>
+      </w:r>
+    </w:p>
+    <w:p/>
+    <w:p/>
+    <w:p/>
+    <w:p/>
+    <w:p/>
+    <w:p/>
+    <w:p/>
+    <w:p/>
+    <w:p/>
+    <w:p/>
+    <w:p/>
+    <w:p/>
+    <w:p>
+      <w:pPr>
+        <w:rPr>
+          <w:b/>
+          <w:bCs/>
+        </w:rPr>
+      </w:pPr>
+      <w:r>
+        <w:rPr>
+          <w:b/>
+          <w:bCs/>
+        </w:rPr>
+        <w:lastRenderedPageBreak/>
+        <w:t>18 May 2025</w:t>
+      </w:r>
+    </w:p>
+    <w:p>
+      <w:pPr>
+        <w:jc w:val="both"/>
+      </w:pPr>
+      <w:r>
+        <w:t xml:space="preserve">Today, I finalized the web scraping process for the dataset, utilizing a Stack Overflow API key to increase the request limit from 300 to 10,000. This allowed for significantly broader data collection across various machine learning and deep learning topics. As part of the data cleaning effort, I revisited the preprocessing script to ensure that any sensitive information—such as Hugging Face and OpenAI API keys inadvertently captured in code snippets—was identified and removed. I then attempted to upload the full dataset along with the code to GitHub, but encountered issues due to large file sizes and the presence of sensitive keys in some of the raw files. Given these constraints, I decided it was best to upload only the cleaned codebase, excluding the dataset for now. Additionally, I submitted requests for access to gated model repositories on Hugging Face, which are necessary for the upcoming fine-tuning phase. I plan to resume work on the fine-tuning pipeline tomorrow, likely switching from </w:t>
+      </w:r>
+      <w:proofErr w:type="spellStart"/>
+      <w:r>
+        <w:t>Unsloth</w:t>
+      </w:r>
+      <w:proofErr w:type="spellEnd"/>
+      <w:r>
+        <w:t xml:space="preserve"> to the transformers and </w:t>
+      </w:r>
+      <w:proofErr w:type="spellStart"/>
+      <w:r>
+        <w:t>peft</w:t>
+      </w:r>
+      <w:proofErr w:type="spellEnd"/>
+      <w:r>
+        <w:t xml:space="preserve"> libraries due to hardware limitations on my local machine.</w:t>
+      </w:r>
+    </w:p>
+    <w:p/>
+    <w:p/>
+    <w:p/>
+    <w:p/>
+    <w:p/>
+    <w:p/>
+    <w:p/>
+    <w:p/>
+    <w:p/>
+    <w:p/>
+    <w:p/>
+    <w:p/>
+    <w:p/>
+    <w:p/>
+    <w:p/>
+    <w:p/>
+    <w:p/>
+    <w:p/>
+    <w:p/>
+    <w:p/>
+    <w:p/>
+    <w:p/>
+    <w:p>
+      <w:pPr>
+        <w:rPr>
+          <w:b/>
+          <w:bCs/>
+        </w:rPr>
+      </w:pPr>
+      <w:r>
+        <w:rPr>
+          <w:b/>
+          <w:bCs/>
+        </w:rPr>
+        <w:lastRenderedPageBreak/>
+        <w:t>19 May 2025</w:t>
+      </w:r>
+    </w:p>
+    <w:p>
+      <w:pPr>
+        <w:jc w:val="both"/>
+      </w:pPr>
+      <w:r>
+        <w:t xml:space="preserve">I moved on to setting up the fine-tuning pipeline. Chose to work with </w:t>
+      </w:r>
+      <w:proofErr w:type="spellStart"/>
+      <w:r>
+        <w:t>TinyLlama</w:t>
+      </w:r>
+      <w:proofErr w:type="spellEnd"/>
+      <w:r>
+        <w:t xml:space="preserve">/TinyLlama-1.1B-Chat-v1.0 as the base model to keep VRAM usage low. Installed necessary libraries like transformers, datasets, </w:t>
+      </w:r>
+      <w:proofErr w:type="spellStart"/>
+      <w:r>
+        <w:t>peft</w:t>
+      </w:r>
+      <w:proofErr w:type="spellEnd"/>
+      <w:r>
+        <w:t xml:space="preserve">, </w:t>
+      </w:r>
+      <w:proofErr w:type="spellStart"/>
+      <w:r>
+        <w:t>bitsandbytes</w:t>
+      </w:r>
+      <w:proofErr w:type="spellEnd"/>
+      <w:r>
+        <w:t xml:space="preserve">, and accelerate. Wrote a training script using Hugging Face's Trainer class and integrated </w:t>
+      </w:r>
+      <w:proofErr w:type="spellStart"/>
+      <w:r>
+        <w:t>LoRA</w:t>
+      </w:r>
+      <w:proofErr w:type="spellEnd"/>
+      <w:r>
+        <w:t xml:space="preserve"> via PEFT. Made sure to wrap the base model with </w:t>
+      </w:r>
+      <w:proofErr w:type="spellStart"/>
+      <w:r>
+        <w:t>LoRA</w:t>
+      </w:r>
+      <w:proofErr w:type="spellEnd"/>
+      <w:r>
+        <w:t xml:space="preserve"> adapters for </w:t>
+      </w:r>
+      <w:proofErr w:type="spellStart"/>
+      <w:r>
+        <w:t>q_proj</w:t>
+      </w:r>
+      <w:proofErr w:type="spellEnd"/>
+      <w:r>
+        <w:t xml:space="preserve"> and </w:t>
+      </w:r>
+      <w:proofErr w:type="spellStart"/>
+      <w:r>
+        <w:t>v_proj</w:t>
+      </w:r>
+      <w:proofErr w:type="spellEnd"/>
+      <w:r>
+        <w:t xml:space="preserve"> attention layers. Used 4-bit quantization to reduce memory usage.</w:t>
+      </w:r>
+    </w:p>
+    <w:p>
+      <w:pPr>
+        <w:jc w:val="both"/>
+      </w:pPr>
+      <w:r>
+        <w:t xml:space="preserve">Initially tried to use bfloat16, but encountered a compatibility issue since my RTX 3060 GPU doesn’t support it. Switched over to fp16=True and bf16=False, which resolved the issue. Also disabled </w:t>
+      </w:r>
+      <w:proofErr w:type="spellStart"/>
+      <w:r>
+        <w:t>TensorBoard</w:t>
+      </w:r>
+      <w:proofErr w:type="spellEnd"/>
+      <w:r>
+        <w:t xml:space="preserve"> logging since it caused runtime errors, and replaced it with simple progress logging using </w:t>
+      </w:r>
+      <w:proofErr w:type="spellStart"/>
+      <w:r>
+        <w:t>tqdm</w:t>
+      </w:r>
+      <w:proofErr w:type="spellEnd"/>
+      <w:r>
+        <w:t>. Added a few enhancements like dynamic input formatting and printing a tokenized sample before training to verify correctness.</w:t>
+      </w:r>
+    </w:p>
+    <w:p>
+      <w:pPr>
+        <w:jc w:val="both"/>
+      </w:pPr>
+      <w:r>
+        <w:t xml:space="preserve">Trained the model successfully with 4-bit </w:t>
+      </w:r>
+      <w:proofErr w:type="spellStart"/>
+      <w:r>
+        <w:t>LoRA</w:t>
+      </w:r>
+      <w:proofErr w:type="spellEnd"/>
+      <w:r>
+        <w:t xml:space="preserve"> adapters and mixed precision. The setup ran efficiently on my hardware. Tomorrow, I plan to test the fine-tuned model in a chat loop, explore PEFT further by inspecting trainable parameters, and possibly start working on merging the adapters into the base model or converting it to GGUF for llama.cpp inference.</w:t>
       </w:r>
     </w:p>
     <w:p/>

</xml_diff>